<commit_message>
update gilbert's video link in SRS_milestone2.doc
</commit_message>
<xml_diff>
--- a/docs/Milestone2/SRS_Group_06_Milestone2.docx
+++ b/docs/Milestone2/SRS_Group_06_Milestone2.docx
@@ -1,6 +1,6 @@
 
 <file path=word/document.xml><?xml version="1.0" encoding="utf-8"?>
-<w:document xmlns:wpc="http://schemas.microsoft.com/office/word/2010/wordprocessingCanvas" xmlns:cx="http://schemas.microsoft.com/office/drawing/2014/chartex" xmlns:cx1="http://schemas.microsoft.com/office/drawing/2015/9/8/chartex" xmlns:cx2="http://schemas.microsoft.com/office/drawing/2015/10/21/chartex" xmlns:cx3="http://schemas.microsoft.com/office/drawing/2016/5/9/chartex" xmlns:cx4="http://schemas.microsoft.com/office/drawing/2016/5/10/chartex" xmlns:cx5="http://schemas.microsoft.com/office/drawing/2016/5/11/chartex" xmlns:cx6="http://schemas.microsoft.com/office/drawing/2016/5/12/chartex" xmlns:cx7="http://schemas.microsoft.com/office/drawing/2016/5/13/chartex" xmlns:cx8="http://schemas.microsoft.com/office/drawing/2016/5/14/chartex" xmlns:mc="http://schemas.openxmlformats.org/markup-compatibility/2006" xmlns:aink="http://schemas.microsoft.com/office/drawing/2016/ink" xmlns:am3d="http://schemas.microsoft.com/office/drawing/2017/model3d" xmlns:o="urn:schemas-microsoft-com:office:office" xmlns:oel="http://schemas.microsoft.com/office/2019/extlst" xmlns:r="http://schemas.openxmlformats.org/officeDocument/2006/relationships" xmlns:m="http://schemas.openxmlformats.org/officeDocument/2006/math" xmlns:v="urn:schemas-microsoft-com:vml" xmlns:wp14="http://schemas.microsoft.com/office/word/2010/wordprocessingDrawing" xmlns:wp="http://schemas.openxmlformats.org/drawingml/2006/wordprocessingDrawing" xmlns:w10="urn:schemas-microsoft-com:office:word" xmlns:w="http://schemas.openxmlformats.org/wordprocessingml/2006/main" xmlns:w14="http://schemas.microsoft.com/office/word/2010/wordml" xmlns:w15="http://schemas.microsoft.com/office/word/2012/wordml" xmlns:w16cex="http://schemas.microsoft.com/office/word/2018/wordml/cex" xmlns:w16cid="http://schemas.microsoft.com/office/word/2016/wordml/cid" xmlns:w16="http://schemas.microsoft.com/office/word/2018/wordml" xmlns:w16sdtdh="http://schemas.microsoft.com/office/word/2020/wordml/sdtdatahash" xmlns:w16se="http://schemas.microsoft.com/office/word/2015/wordml/symex" xmlns:wpg="http://schemas.microsoft.com/office/word/2010/wordprocessingGroup" xmlns:wpi="http://schemas.microsoft.com/office/word/2010/wordprocessingInk" xmlns:wne="http://schemas.microsoft.com/office/word/2006/wordml" xmlns:wps="http://schemas.microsoft.com/office/word/2010/wordprocessingShape" mc:Ignorable="w14 w15 w16se w16cid w16 w16cex w16sdtdh wp14">
+<w:document xmlns:wpc="http://schemas.microsoft.com/office/word/2010/wordprocessingCanvas" xmlns:cx="http://schemas.microsoft.com/office/drawing/2014/chartex" xmlns:cx1="http://schemas.microsoft.com/office/drawing/2015/9/8/chartex" xmlns:cx2="http://schemas.microsoft.com/office/drawing/2015/10/21/chartex" xmlns:cx3="http://schemas.microsoft.com/office/drawing/2016/5/9/chartex" xmlns:cx4="http://schemas.microsoft.com/office/drawing/2016/5/10/chartex" xmlns:cx5="http://schemas.microsoft.com/office/drawing/2016/5/11/chartex" xmlns:cx6="http://schemas.microsoft.com/office/drawing/2016/5/12/chartex" xmlns:cx7="http://schemas.microsoft.com/office/drawing/2016/5/13/chartex" xmlns:cx8="http://schemas.microsoft.com/office/drawing/2016/5/14/chartex" xmlns:mc="http://schemas.openxmlformats.org/markup-compatibility/2006" xmlns:aink="http://schemas.microsoft.com/office/drawing/2016/ink" xmlns:am3d="http://schemas.microsoft.com/office/drawing/2017/model3d" xmlns:o="urn:schemas-microsoft-com:office:office" xmlns:r="http://schemas.openxmlformats.org/officeDocument/2006/relationships" xmlns:m="http://schemas.openxmlformats.org/officeDocument/2006/math" xmlns:v="urn:schemas-microsoft-com:vml" xmlns:wp14="http://schemas.microsoft.com/office/word/2010/wordprocessingDrawing" xmlns:wp="http://schemas.openxmlformats.org/drawingml/2006/wordprocessingDrawing" xmlns:w10="urn:schemas-microsoft-com:office:word" xmlns:w="http://schemas.openxmlformats.org/wordprocessingml/2006/main" xmlns:w14="http://schemas.microsoft.com/office/word/2010/wordml" xmlns:w15="http://schemas.microsoft.com/office/word/2012/wordml" xmlns:w16cid="http://schemas.microsoft.com/office/word/2016/wordml/cid" xmlns:w16se="http://schemas.microsoft.com/office/word/2015/wordml/symex" xmlns:wpg="http://schemas.microsoft.com/office/word/2010/wordprocessingGroup" xmlns:wpi="http://schemas.microsoft.com/office/word/2010/wordprocessingInk" xmlns:wne="http://schemas.microsoft.com/office/word/2006/wordml" xmlns:wps="http://schemas.microsoft.com/office/word/2010/wordprocessingShape" mc:Ignorable="w14 w15 w16se w16cid wp14">
   <w:body>
     <w:p>
       <w:pPr>
@@ -304,7 +304,6 @@
           <w:szCs w:val="28"/>
         </w:rPr>
       </w:pPr>
-      <w:proofErr w:type="spellStart"/>
       <w:r>
         <w:rPr>
           <w:rFonts w:eastAsia="Lato" w:cstheme="minorHAnsi"/>
@@ -312,17 +311,7 @@
           <w:sz w:val="28"/>
           <w:szCs w:val="28"/>
         </w:rPr>
-        <w:t>Yiqi</w:t>
-      </w:r>
-      <w:proofErr w:type="spellEnd"/>
-      <w:r>
-        <w:rPr>
-          <w:rFonts w:eastAsia="Lato" w:cstheme="minorHAnsi"/>
-          <w:color w:val="333333"/>
-          <w:sz w:val="28"/>
-          <w:szCs w:val="28"/>
-        </w:rPr>
-        <w:t xml:space="preserve"> (Gilbert) Du - s3665887</w:t>
+        <w:t>Yiqi (Gilbert) Du - s3665887</w:t>
       </w:r>
     </w:p>
     <w:p>
@@ -10688,6 +10677,8 @@
           <w:t>Recording-20230917_091051.webm</w:t>
         </w:r>
       </w:hyperlink>
+      <w:bookmarkStart w:id="45" w:name="_GoBack"/>
+      <w:bookmarkEnd w:id="45"/>
     </w:p>
     <w:p>
       <w:pPr>
@@ -10726,7 +10717,21 @@
             <w:rStyle w:val="Hyperlink"/>
             <w:rFonts w:ascii="Calibri" w:eastAsia="Calibri" w:hAnsi="Calibri" w:cs="Calibri"/>
           </w:rPr>
-          <w:t>Recording-20230916_213244.webm</w:t>
+          <w:t>Recording-20230916_213</w:t>
+        </w:r>
+        <w:r>
+          <w:rPr>
+            <w:rStyle w:val="Hyperlink"/>
+            <w:rFonts w:ascii="Calibri" w:eastAsia="Calibri" w:hAnsi="Calibri" w:cs="Calibri"/>
+          </w:rPr>
+          <w:t>2</w:t>
+        </w:r>
+        <w:r>
+          <w:rPr>
+            <w:rStyle w:val="Hyperlink"/>
+            <w:rFonts w:ascii="Calibri" w:eastAsia="Calibri" w:hAnsi="Calibri" w:cs="Calibri"/>
+          </w:rPr>
+          <w:t>44.webm</w:t>
         </w:r>
       </w:hyperlink>
     </w:p>
@@ -10991,22 +10996,14 @@
         </w:rPr>
         <w:t xml:space="preserve"> we have </w:t>
       </w:r>
+      <w:proofErr w:type="spellStart"/>
       <w:r>
         <w:rPr>
           <w:rFonts w:cstheme="minorBidi"/>
           <w:i/>
           <w:iCs/>
         </w:rPr>
-        <w:t>superPrice-</w:t>
-      </w:r>
-      <w:proofErr w:type="spellStart"/>
-      <w:r>
-        <w:rPr>
-          <w:rFonts w:cstheme="minorBidi"/>
-          <w:i/>
-          <w:iCs/>
-        </w:rPr>
-        <w:t>ci.yml</w:t>
+        <w:t>superPrice-ci.yml</w:t>
       </w:r>
       <w:proofErr w:type="spellEnd"/>
       <w:r>
@@ -11114,7 +11111,7 @@
         </w:rPr>
         <w:t>run</w:t>
       </w:r>
-      <w:bookmarkStart w:id="45" w:name="_Int_vMmnHBHr"/>
+      <w:bookmarkStart w:id="46" w:name="_Int_vMmnHBHr"/>
       <w:r>
         <w:rPr>
           <w:color w:val="000000" w:themeColor="text1"/>
@@ -11131,7 +11128,7 @@
         </w:rPr>
         <w:t>.</w:t>
       </w:r>
-      <w:bookmarkEnd w:id="45"/>
+      <w:bookmarkEnd w:id="46"/>
       <w:r>
         <w:rPr>
           <w:i/>
@@ -11379,7 +11376,7 @@
         </w:rPr>
         <w:t xml:space="preserve">run: </w:t>
       </w:r>
-      <w:bookmarkStart w:id="46" w:name="_Int_hmLDXHUg"/>
+      <w:bookmarkStart w:id="47" w:name="_Int_hmLDXHUg"/>
       <w:proofErr w:type="spellStart"/>
       <w:r>
         <w:rPr>
@@ -11390,7 +11387,7 @@
         </w:rPr>
         <w:t>npm</w:t>
       </w:r>
-      <w:bookmarkEnd w:id="46"/>
+      <w:bookmarkEnd w:id="47"/>
       <w:proofErr w:type="spellEnd"/>
       <w:r>
         <w:rPr>
@@ -11968,16 +11965,29 @@
         <w:t>Test files located in</w:t>
       </w:r>
       <w:r>
-        <w:t>: /backend/SuperPrice/</w:t>
+        <w:t>: /backend/</w:t>
       </w:r>
       <w:proofErr w:type="spellStart"/>
       <w:r>
+        <w:t>SuperPrice</w:t>
+      </w:r>
+      <w:proofErr w:type="spellEnd"/>
+      <w:r>
+        <w:t>/</w:t>
+      </w:r>
+      <w:proofErr w:type="spellStart"/>
+      <w:r>
         <w:t>src</w:t>
       </w:r>
       <w:proofErr w:type="spellEnd"/>
       <w:r>
-        <w:t>/test/java/superPrice</w:t>
-      </w:r>
+        <w:t>/test/java/</w:t>
+      </w:r>
+      <w:proofErr w:type="spellStart"/>
+      <w:r>
+        <w:t>superPrice</w:t>
+      </w:r>
+      <w:proofErr w:type="spellEnd"/>
     </w:p>
     <w:p>
       <w:pPr>
@@ -12020,7 +12030,7 @@
         </w:rPr>
         <w:t>/</w:t>
       </w:r>
-      <w:bookmarkStart w:id="47" w:name="_Int_gHfaHd3R"/>
+      <w:bookmarkStart w:id="48" w:name="_Int_gHfaHd3R"/>
       <w:r>
         <w:rPr>
           <w:rStyle w:val="privatetreeview-item-content-text"/>
@@ -12029,7 +12039,7 @@
         </w:rPr>
         <w:t>controllers</w:t>
       </w:r>
-      <w:bookmarkEnd w:id="47"/>
+      <w:bookmarkEnd w:id="48"/>
       <w:r>
         <w:rPr>
           <w:rStyle w:val="privatetreeview-item-content-text"/>
@@ -12103,7 +12113,7 @@
         </w:rPr>
         <w:t>/</w:t>
       </w:r>
-      <w:bookmarkStart w:id="48" w:name="_Int_vy6wBFS7"/>
+      <w:bookmarkStart w:id="49" w:name="_Int_vy6wBFS7"/>
       <w:r>
         <w:rPr>
           <w:rStyle w:val="privatetreeview-item-content-text"/>
@@ -12112,7 +12122,7 @@
         </w:rPr>
         <w:t>models</w:t>
       </w:r>
-      <w:bookmarkEnd w:id="48"/>
+      <w:bookmarkEnd w:id="49"/>
     </w:p>
     <w:p>
       <w:pPr>
@@ -12245,7 +12255,7 @@
         </w:rPr>
         <w:t>/</w:t>
       </w:r>
-      <w:bookmarkStart w:id="49" w:name="_Int_3SS9n6Iw"/>
+      <w:bookmarkStart w:id="50" w:name="_Int_3SS9n6Iw"/>
       <w:r>
         <w:rPr>
           <w:rStyle w:val="privatetreeview-item-content-text"/>
@@ -12254,7 +12264,7 @@
         </w:rPr>
         <w:t>repositories</w:t>
       </w:r>
-      <w:bookmarkEnd w:id="49"/>
+      <w:bookmarkEnd w:id="50"/>
     </w:p>
     <w:p>
       <w:pPr>
@@ -13627,7 +13637,7 @@
             </w:tcMar>
           </w:tcPr>
           <w:p>
-            <w:bookmarkStart w:id="50" w:name="_Int_XPLglybz"/>
+            <w:bookmarkStart w:id="51" w:name="_Int_XPLglybz"/>
             <w:r>
               <w:rPr>
                 <w:rFonts w:ascii="Calibri" w:eastAsia="Calibri" w:hAnsi="Calibri" w:cs="Calibri"/>
@@ -13636,7 +13646,7 @@
               </w:rPr>
               <w:t>Very little</w:t>
             </w:r>
-            <w:bookmarkEnd w:id="50"/>
+            <w:bookmarkEnd w:id="51"/>
             <w:r>
               <w:rPr>
                 <w:rFonts w:ascii="Calibri" w:eastAsia="Calibri" w:hAnsi="Calibri" w:cs="Calibri"/>
@@ -13894,7 +13904,7 @@
 </file>
 
 <file path=word/endnotes.xml><?xml version="1.0" encoding="utf-8"?>
-<w:endnotes xmlns:wpc="http://schemas.microsoft.com/office/word/2010/wordprocessingCanvas" xmlns:cx="http://schemas.microsoft.com/office/drawing/2014/chartex" xmlns:cx1="http://schemas.microsoft.com/office/drawing/2015/9/8/chartex" xmlns:cx2="http://schemas.microsoft.com/office/drawing/2015/10/21/chartex" xmlns:cx3="http://schemas.microsoft.com/office/drawing/2016/5/9/chartex" xmlns:cx4="http://schemas.microsoft.com/office/drawing/2016/5/10/chartex" xmlns:cx5="http://schemas.microsoft.com/office/drawing/2016/5/11/chartex" xmlns:cx6="http://schemas.microsoft.com/office/drawing/2016/5/12/chartex" xmlns:cx7="http://schemas.microsoft.com/office/drawing/2016/5/13/chartex" xmlns:cx8="http://schemas.microsoft.com/office/drawing/2016/5/14/chartex" xmlns:mc="http://schemas.openxmlformats.org/markup-compatibility/2006" xmlns:aink="http://schemas.microsoft.com/office/drawing/2016/ink" xmlns:am3d="http://schemas.microsoft.com/office/drawing/2017/model3d" xmlns:o="urn:schemas-microsoft-com:office:office" xmlns:oel="http://schemas.microsoft.com/office/2019/extlst" xmlns:r="http://schemas.openxmlformats.org/officeDocument/2006/relationships" xmlns:m="http://schemas.openxmlformats.org/officeDocument/2006/math" xmlns:v="urn:schemas-microsoft-com:vml" xmlns:wp14="http://schemas.microsoft.com/office/word/2010/wordprocessingDrawing" xmlns:wp="http://schemas.openxmlformats.org/drawingml/2006/wordprocessingDrawing" xmlns:w10="urn:schemas-microsoft-com:office:word" xmlns:w="http://schemas.openxmlformats.org/wordprocessingml/2006/main" xmlns:w14="http://schemas.microsoft.com/office/word/2010/wordml" xmlns:w15="http://schemas.microsoft.com/office/word/2012/wordml" xmlns:w16cex="http://schemas.microsoft.com/office/word/2018/wordml/cex" xmlns:w16cid="http://schemas.microsoft.com/office/word/2016/wordml/cid" xmlns:w16="http://schemas.microsoft.com/office/word/2018/wordml" xmlns:w16sdtdh="http://schemas.microsoft.com/office/word/2020/wordml/sdtdatahash" xmlns:w16se="http://schemas.microsoft.com/office/word/2015/wordml/symex" xmlns:wpg="http://schemas.microsoft.com/office/word/2010/wordprocessingGroup" xmlns:wpi="http://schemas.microsoft.com/office/word/2010/wordprocessingInk" xmlns:wne="http://schemas.microsoft.com/office/word/2006/wordml" xmlns:wps="http://schemas.microsoft.com/office/word/2010/wordprocessingShape" mc:Ignorable="w14 w15 w16se w16cid w16 w16cex w16sdtdh wp14">
+<w:endnotes xmlns:wpc="http://schemas.microsoft.com/office/word/2010/wordprocessingCanvas" xmlns:cx="http://schemas.microsoft.com/office/drawing/2014/chartex" xmlns:cx1="http://schemas.microsoft.com/office/drawing/2015/9/8/chartex" xmlns:cx2="http://schemas.microsoft.com/office/drawing/2015/10/21/chartex" xmlns:cx3="http://schemas.microsoft.com/office/drawing/2016/5/9/chartex" xmlns:cx4="http://schemas.microsoft.com/office/drawing/2016/5/10/chartex" xmlns:cx5="http://schemas.microsoft.com/office/drawing/2016/5/11/chartex" xmlns:cx6="http://schemas.microsoft.com/office/drawing/2016/5/12/chartex" xmlns:cx7="http://schemas.microsoft.com/office/drawing/2016/5/13/chartex" xmlns:cx8="http://schemas.microsoft.com/office/drawing/2016/5/14/chartex" xmlns:mc="http://schemas.openxmlformats.org/markup-compatibility/2006" xmlns:aink="http://schemas.microsoft.com/office/drawing/2016/ink" xmlns:am3d="http://schemas.microsoft.com/office/drawing/2017/model3d" xmlns:o="urn:schemas-microsoft-com:office:office" xmlns:r="http://schemas.openxmlformats.org/officeDocument/2006/relationships" xmlns:m="http://schemas.openxmlformats.org/officeDocument/2006/math" xmlns:v="urn:schemas-microsoft-com:vml" xmlns:wp14="http://schemas.microsoft.com/office/word/2010/wordprocessingDrawing" xmlns:wp="http://schemas.openxmlformats.org/drawingml/2006/wordprocessingDrawing" xmlns:w10="urn:schemas-microsoft-com:office:word" xmlns:w="http://schemas.openxmlformats.org/wordprocessingml/2006/main" xmlns:w14="http://schemas.microsoft.com/office/word/2010/wordml" xmlns:w15="http://schemas.microsoft.com/office/word/2012/wordml" xmlns:w16cid="http://schemas.microsoft.com/office/word/2016/wordml/cid" xmlns:w16se="http://schemas.microsoft.com/office/word/2015/wordml/symex" xmlns:wpg="http://schemas.microsoft.com/office/word/2010/wordprocessingGroup" xmlns:wpi="http://schemas.microsoft.com/office/word/2010/wordprocessingInk" xmlns:wne="http://schemas.microsoft.com/office/word/2006/wordml" xmlns:wps="http://schemas.microsoft.com/office/word/2010/wordprocessingShape" mc:Ignorable="w14 w15 w16se w16cid wp14">
   <w:endnote w:type="separator" w:id="-1">
     <w:p>
       <w:r>
@@ -13920,7 +13930,7 @@
 </file>
 
 <file path=word/footer1.xml><?xml version="1.0" encoding="utf-8"?>
-<w:ftr xmlns:wpc="http://schemas.microsoft.com/office/word/2010/wordprocessingCanvas" xmlns:cx="http://schemas.microsoft.com/office/drawing/2014/chartex" xmlns:cx1="http://schemas.microsoft.com/office/drawing/2015/9/8/chartex" xmlns:cx2="http://schemas.microsoft.com/office/drawing/2015/10/21/chartex" xmlns:cx3="http://schemas.microsoft.com/office/drawing/2016/5/9/chartex" xmlns:cx4="http://schemas.microsoft.com/office/drawing/2016/5/10/chartex" xmlns:cx5="http://schemas.microsoft.com/office/drawing/2016/5/11/chartex" xmlns:cx6="http://schemas.microsoft.com/office/drawing/2016/5/12/chartex" xmlns:cx7="http://schemas.microsoft.com/office/drawing/2016/5/13/chartex" xmlns:cx8="http://schemas.microsoft.com/office/drawing/2016/5/14/chartex" xmlns:mc="http://schemas.openxmlformats.org/markup-compatibility/2006" xmlns:aink="http://schemas.microsoft.com/office/drawing/2016/ink" xmlns:am3d="http://schemas.microsoft.com/office/drawing/2017/model3d" xmlns:o="urn:schemas-microsoft-com:office:office" xmlns:oel="http://schemas.microsoft.com/office/2019/extlst" xmlns:r="http://schemas.openxmlformats.org/officeDocument/2006/relationships" xmlns:m="http://schemas.openxmlformats.org/officeDocument/2006/math" xmlns:v="urn:schemas-microsoft-com:vml" xmlns:wp14="http://schemas.microsoft.com/office/word/2010/wordprocessingDrawing" xmlns:wp="http://schemas.openxmlformats.org/drawingml/2006/wordprocessingDrawing" xmlns:w10="urn:schemas-microsoft-com:office:word" xmlns:w="http://schemas.openxmlformats.org/wordprocessingml/2006/main" xmlns:w14="http://schemas.microsoft.com/office/word/2010/wordml" xmlns:w15="http://schemas.microsoft.com/office/word/2012/wordml" xmlns:w16cex="http://schemas.microsoft.com/office/word/2018/wordml/cex" xmlns:w16cid="http://schemas.microsoft.com/office/word/2016/wordml/cid" xmlns:w16="http://schemas.microsoft.com/office/word/2018/wordml" xmlns:w16sdtdh="http://schemas.microsoft.com/office/word/2020/wordml/sdtdatahash" xmlns:w16se="http://schemas.microsoft.com/office/word/2015/wordml/symex" xmlns:wpg="http://schemas.microsoft.com/office/word/2010/wordprocessingGroup" xmlns:wpi="http://schemas.microsoft.com/office/word/2010/wordprocessingInk" xmlns:wne="http://schemas.microsoft.com/office/word/2006/wordml" xmlns:wps="http://schemas.microsoft.com/office/word/2010/wordprocessingShape" mc:Ignorable="w14 w15 w16se w16cid w16 w16cex w16sdtdh wp14">
+<w:ftr xmlns:wpc="http://schemas.microsoft.com/office/word/2010/wordprocessingCanvas" xmlns:cx="http://schemas.microsoft.com/office/drawing/2014/chartex" xmlns:cx1="http://schemas.microsoft.com/office/drawing/2015/9/8/chartex" xmlns:cx2="http://schemas.microsoft.com/office/drawing/2015/10/21/chartex" xmlns:cx3="http://schemas.microsoft.com/office/drawing/2016/5/9/chartex" xmlns:cx4="http://schemas.microsoft.com/office/drawing/2016/5/10/chartex" xmlns:cx5="http://schemas.microsoft.com/office/drawing/2016/5/11/chartex" xmlns:cx6="http://schemas.microsoft.com/office/drawing/2016/5/12/chartex" xmlns:cx7="http://schemas.microsoft.com/office/drawing/2016/5/13/chartex" xmlns:cx8="http://schemas.microsoft.com/office/drawing/2016/5/14/chartex" xmlns:mc="http://schemas.openxmlformats.org/markup-compatibility/2006" xmlns:aink="http://schemas.microsoft.com/office/drawing/2016/ink" xmlns:am3d="http://schemas.microsoft.com/office/drawing/2017/model3d" xmlns:o="urn:schemas-microsoft-com:office:office" xmlns:r="http://schemas.openxmlformats.org/officeDocument/2006/relationships" xmlns:m="http://schemas.openxmlformats.org/officeDocument/2006/math" xmlns:v="urn:schemas-microsoft-com:vml" xmlns:wp14="http://schemas.microsoft.com/office/word/2010/wordprocessingDrawing" xmlns:wp="http://schemas.openxmlformats.org/drawingml/2006/wordprocessingDrawing" xmlns:w10="urn:schemas-microsoft-com:office:word" xmlns:w="http://schemas.openxmlformats.org/wordprocessingml/2006/main" xmlns:w14="http://schemas.microsoft.com/office/word/2010/wordml" xmlns:w15="http://schemas.microsoft.com/office/word/2012/wordml" xmlns:w16cid="http://schemas.microsoft.com/office/word/2016/wordml/cid" xmlns:w16se="http://schemas.microsoft.com/office/word/2015/wordml/symex" xmlns:wpg="http://schemas.microsoft.com/office/word/2010/wordprocessingGroup" xmlns:wpi="http://schemas.microsoft.com/office/word/2010/wordprocessingInk" xmlns:wne="http://schemas.microsoft.com/office/word/2006/wordml" xmlns:wps="http://schemas.microsoft.com/office/word/2010/wordprocessingShape" mc:Ignorable="w14 w15 w16se w16cid wp14">
   <w:p>
     <w:pPr>
       <w:pStyle w:val="Footer"/>
@@ -13931,7 +13941,7 @@
 </file>
 
 <file path=word/footer2.xml><?xml version="1.0" encoding="utf-8"?>
-<w:ftr xmlns:wpc="http://schemas.microsoft.com/office/word/2010/wordprocessingCanvas" xmlns:cx="http://schemas.microsoft.com/office/drawing/2014/chartex" xmlns:cx1="http://schemas.microsoft.com/office/drawing/2015/9/8/chartex" xmlns:cx2="http://schemas.microsoft.com/office/drawing/2015/10/21/chartex" xmlns:cx3="http://schemas.microsoft.com/office/drawing/2016/5/9/chartex" xmlns:cx4="http://schemas.microsoft.com/office/drawing/2016/5/10/chartex" xmlns:cx5="http://schemas.microsoft.com/office/drawing/2016/5/11/chartex" xmlns:cx6="http://schemas.microsoft.com/office/drawing/2016/5/12/chartex" xmlns:cx7="http://schemas.microsoft.com/office/drawing/2016/5/13/chartex" xmlns:cx8="http://schemas.microsoft.com/office/drawing/2016/5/14/chartex" xmlns:mc="http://schemas.openxmlformats.org/markup-compatibility/2006" xmlns:aink="http://schemas.microsoft.com/office/drawing/2016/ink" xmlns:am3d="http://schemas.microsoft.com/office/drawing/2017/model3d" xmlns:o="urn:schemas-microsoft-com:office:office" xmlns:oel="http://schemas.microsoft.com/office/2019/extlst" xmlns:r="http://schemas.openxmlformats.org/officeDocument/2006/relationships" xmlns:m="http://schemas.openxmlformats.org/officeDocument/2006/math" xmlns:v="urn:schemas-microsoft-com:vml" xmlns:wp14="http://schemas.microsoft.com/office/word/2010/wordprocessingDrawing" xmlns:wp="http://schemas.openxmlformats.org/drawingml/2006/wordprocessingDrawing" xmlns:w10="urn:schemas-microsoft-com:office:word" xmlns:w="http://schemas.openxmlformats.org/wordprocessingml/2006/main" xmlns:w14="http://schemas.microsoft.com/office/word/2010/wordml" xmlns:w15="http://schemas.microsoft.com/office/word/2012/wordml" xmlns:w16cex="http://schemas.microsoft.com/office/word/2018/wordml/cex" xmlns:w16cid="http://schemas.microsoft.com/office/word/2016/wordml/cid" xmlns:w16="http://schemas.microsoft.com/office/word/2018/wordml" xmlns:w16sdtdh="http://schemas.microsoft.com/office/word/2020/wordml/sdtdatahash" xmlns:w16se="http://schemas.microsoft.com/office/word/2015/wordml/symex" xmlns:wpg="http://schemas.microsoft.com/office/word/2010/wordprocessingGroup" xmlns:wpi="http://schemas.microsoft.com/office/word/2010/wordprocessingInk" xmlns:wne="http://schemas.microsoft.com/office/word/2006/wordml" xmlns:wps="http://schemas.microsoft.com/office/word/2010/wordprocessingShape" mc:Ignorable="w14 w15 w16se w16cid w16 w16cex w16sdtdh wp14">
+<w:ftr xmlns:wpc="http://schemas.microsoft.com/office/word/2010/wordprocessingCanvas" xmlns:cx="http://schemas.microsoft.com/office/drawing/2014/chartex" xmlns:cx1="http://schemas.microsoft.com/office/drawing/2015/9/8/chartex" xmlns:cx2="http://schemas.microsoft.com/office/drawing/2015/10/21/chartex" xmlns:cx3="http://schemas.microsoft.com/office/drawing/2016/5/9/chartex" xmlns:cx4="http://schemas.microsoft.com/office/drawing/2016/5/10/chartex" xmlns:cx5="http://schemas.microsoft.com/office/drawing/2016/5/11/chartex" xmlns:cx6="http://schemas.microsoft.com/office/drawing/2016/5/12/chartex" xmlns:cx7="http://schemas.microsoft.com/office/drawing/2016/5/13/chartex" xmlns:cx8="http://schemas.microsoft.com/office/drawing/2016/5/14/chartex" xmlns:mc="http://schemas.openxmlformats.org/markup-compatibility/2006" xmlns:aink="http://schemas.microsoft.com/office/drawing/2016/ink" xmlns:am3d="http://schemas.microsoft.com/office/drawing/2017/model3d" xmlns:o="urn:schemas-microsoft-com:office:office" xmlns:r="http://schemas.openxmlformats.org/officeDocument/2006/relationships" xmlns:m="http://schemas.openxmlformats.org/officeDocument/2006/math" xmlns:v="urn:schemas-microsoft-com:vml" xmlns:wp14="http://schemas.microsoft.com/office/word/2010/wordprocessingDrawing" xmlns:wp="http://schemas.openxmlformats.org/drawingml/2006/wordprocessingDrawing" xmlns:w10="urn:schemas-microsoft-com:office:word" xmlns:w="http://schemas.openxmlformats.org/wordprocessingml/2006/main" xmlns:w14="http://schemas.microsoft.com/office/word/2010/wordml" xmlns:w15="http://schemas.microsoft.com/office/word/2012/wordml" xmlns:w16cid="http://schemas.microsoft.com/office/word/2016/wordml/cid" xmlns:w16se="http://schemas.microsoft.com/office/word/2015/wordml/symex" xmlns:wpg="http://schemas.microsoft.com/office/word/2010/wordprocessingGroup" xmlns:wpi="http://schemas.microsoft.com/office/word/2010/wordprocessingInk" xmlns:wne="http://schemas.microsoft.com/office/word/2006/wordml" xmlns:wps="http://schemas.microsoft.com/office/word/2010/wordprocessingShape" mc:Ignorable="w14 w15 w16se w16cid wp14">
   <w:p>
     <w:pPr>
       <w:pStyle w:val="Footer"/>
@@ -13941,7 +13951,7 @@
 </file>
 
 <file path=word/footnotes.xml><?xml version="1.0" encoding="utf-8"?>
-<w:footnotes xmlns:wpc="http://schemas.microsoft.com/office/word/2010/wordprocessingCanvas" xmlns:cx="http://schemas.microsoft.com/office/drawing/2014/chartex" xmlns:cx1="http://schemas.microsoft.com/office/drawing/2015/9/8/chartex" xmlns:cx2="http://schemas.microsoft.com/office/drawing/2015/10/21/chartex" xmlns:cx3="http://schemas.microsoft.com/office/drawing/2016/5/9/chartex" xmlns:cx4="http://schemas.microsoft.com/office/drawing/2016/5/10/chartex" xmlns:cx5="http://schemas.microsoft.com/office/drawing/2016/5/11/chartex" xmlns:cx6="http://schemas.microsoft.com/office/drawing/2016/5/12/chartex" xmlns:cx7="http://schemas.microsoft.com/office/drawing/2016/5/13/chartex" xmlns:cx8="http://schemas.microsoft.com/office/drawing/2016/5/14/chartex" xmlns:mc="http://schemas.openxmlformats.org/markup-compatibility/2006" xmlns:aink="http://schemas.microsoft.com/office/drawing/2016/ink" xmlns:am3d="http://schemas.microsoft.com/office/drawing/2017/model3d" xmlns:o="urn:schemas-microsoft-com:office:office" xmlns:oel="http://schemas.microsoft.com/office/2019/extlst" xmlns:r="http://schemas.openxmlformats.org/officeDocument/2006/relationships" xmlns:m="http://schemas.openxmlformats.org/officeDocument/2006/math" xmlns:v="urn:schemas-microsoft-com:vml" xmlns:wp14="http://schemas.microsoft.com/office/word/2010/wordprocessingDrawing" xmlns:wp="http://schemas.openxmlformats.org/drawingml/2006/wordprocessingDrawing" xmlns:w10="urn:schemas-microsoft-com:office:word" xmlns:w="http://schemas.openxmlformats.org/wordprocessingml/2006/main" xmlns:w14="http://schemas.microsoft.com/office/word/2010/wordml" xmlns:w15="http://schemas.microsoft.com/office/word/2012/wordml" xmlns:w16cex="http://schemas.microsoft.com/office/word/2018/wordml/cex" xmlns:w16cid="http://schemas.microsoft.com/office/word/2016/wordml/cid" xmlns:w16="http://schemas.microsoft.com/office/word/2018/wordml" xmlns:w16sdtdh="http://schemas.microsoft.com/office/word/2020/wordml/sdtdatahash" xmlns:w16se="http://schemas.microsoft.com/office/word/2015/wordml/symex" xmlns:wpg="http://schemas.microsoft.com/office/word/2010/wordprocessingGroup" xmlns:wpi="http://schemas.microsoft.com/office/word/2010/wordprocessingInk" xmlns:wne="http://schemas.microsoft.com/office/word/2006/wordml" xmlns:wps="http://schemas.microsoft.com/office/word/2010/wordprocessingShape" mc:Ignorable="w14 w15 w16se w16cid w16 w16cex w16sdtdh wp14">
+<w:footnotes xmlns:wpc="http://schemas.microsoft.com/office/word/2010/wordprocessingCanvas" xmlns:cx="http://schemas.microsoft.com/office/drawing/2014/chartex" xmlns:cx1="http://schemas.microsoft.com/office/drawing/2015/9/8/chartex" xmlns:cx2="http://schemas.microsoft.com/office/drawing/2015/10/21/chartex" xmlns:cx3="http://schemas.microsoft.com/office/drawing/2016/5/9/chartex" xmlns:cx4="http://schemas.microsoft.com/office/drawing/2016/5/10/chartex" xmlns:cx5="http://schemas.microsoft.com/office/drawing/2016/5/11/chartex" xmlns:cx6="http://schemas.microsoft.com/office/drawing/2016/5/12/chartex" xmlns:cx7="http://schemas.microsoft.com/office/drawing/2016/5/13/chartex" xmlns:cx8="http://schemas.microsoft.com/office/drawing/2016/5/14/chartex" xmlns:mc="http://schemas.openxmlformats.org/markup-compatibility/2006" xmlns:aink="http://schemas.microsoft.com/office/drawing/2016/ink" xmlns:am3d="http://schemas.microsoft.com/office/drawing/2017/model3d" xmlns:o="urn:schemas-microsoft-com:office:office" xmlns:r="http://schemas.openxmlformats.org/officeDocument/2006/relationships" xmlns:m="http://schemas.openxmlformats.org/officeDocument/2006/math" xmlns:v="urn:schemas-microsoft-com:vml" xmlns:wp14="http://schemas.microsoft.com/office/word/2010/wordprocessingDrawing" xmlns:wp="http://schemas.openxmlformats.org/drawingml/2006/wordprocessingDrawing" xmlns:w10="urn:schemas-microsoft-com:office:word" xmlns:w="http://schemas.openxmlformats.org/wordprocessingml/2006/main" xmlns:w14="http://schemas.microsoft.com/office/word/2010/wordml" xmlns:w15="http://schemas.microsoft.com/office/word/2012/wordml" xmlns:w16cid="http://schemas.microsoft.com/office/word/2016/wordml/cid" xmlns:w16se="http://schemas.microsoft.com/office/word/2015/wordml/symex" xmlns:wpg="http://schemas.microsoft.com/office/word/2010/wordprocessingGroup" xmlns:wpi="http://schemas.microsoft.com/office/word/2010/wordprocessingInk" xmlns:wne="http://schemas.microsoft.com/office/word/2006/wordml" xmlns:wps="http://schemas.microsoft.com/office/word/2010/wordprocessingShape" mc:Ignorable="w14 w15 w16se w16cid wp14">
   <w:footnote w:type="separator" w:id="-1">
     <w:p>
       <w:r>
@@ -13967,7 +13977,7 @@
 </file>
 
 <file path=word/header1.xml><?xml version="1.0" encoding="utf-8"?>
-<w:hdr xmlns:wpc="http://schemas.microsoft.com/office/word/2010/wordprocessingCanvas" xmlns:cx="http://schemas.microsoft.com/office/drawing/2014/chartex" xmlns:cx1="http://schemas.microsoft.com/office/drawing/2015/9/8/chartex" xmlns:cx2="http://schemas.microsoft.com/office/drawing/2015/10/21/chartex" xmlns:cx3="http://schemas.microsoft.com/office/drawing/2016/5/9/chartex" xmlns:cx4="http://schemas.microsoft.com/office/drawing/2016/5/10/chartex" xmlns:cx5="http://schemas.microsoft.com/office/drawing/2016/5/11/chartex" xmlns:cx6="http://schemas.microsoft.com/office/drawing/2016/5/12/chartex" xmlns:cx7="http://schemas.microsoft.com/office/drawing/2016/5/13/chartex" xmlns:cx8="http://schemas.microsoft.com/office/drawing/2016/5/14/chartex" xmlns:mc="http://schemas.openxmlformats.org/markup-compatibility/2006" xmlns:aink="http://schemas.microsoft.com/office/drawing/2016/ink" xmlns:am3d="http://schemas.microsoft.com/office/drawing/2017/model3d" xmlns:o="urn:schemas-microsoft-com:office:office" xmlns:oel="http://schemas.microsoft.com/office/2019/extlst" xmlns:r="http://schemas.openxmlformats.org/officeDocument/2006/relationships" xmlns:m="http://schemas.openxmlformats.org/officeDocument/2006/math" xmlns:v="urn:schemas-microsoft-com:vml" xmlns:wp14="http://schemas.microsoft.com/office/word/2010/wordprocessingDrawing" xmlns:wp="http://schemas.openxmlformats.org/drawingml/2006/wordprocessingDrawing" xmlns:w10="urn:schemas-microsoft-com:office:word" xmlns:w="http://schemas.openxmlformats.org/wordprocessingml/2006/main" xmlns:w14="http://schemas.microsoft.com/office/word/2010/wordml" xmlns:w15="http://schemas.microsoft.com/office/word/2012/wordml" xmlns:w16cex="http://schemas.microsoft.com/office/word/2018/wordml/cex" xmlns:w16cid="http://schemas.microsoft.com/office/word/2016/wordml/cid" xmlns:w16="http://schemas.microsoft.com/office/word/2018/wordml" xmlns:w16sdtdh="http://schemas.microsoft.com/office/word/2020/wordml/sdtdatahash" xmlns:w16se="http://schemas.microsoft.com/office/word/2015/wordml/symex" xmlns:wpg="http://schemas.microsoft.com/office/word/2010/wordprocessingGroup" xmlns:wpi="http://schemas.microsoft.com/office/word/2010/wordprocessingInk" xmlns:wne="http://schemas.microsoft.com/office/word/2006/wordml" xmlns:wps="http://schemas.microsoft.com/office/word/2010/wordprocessingShape" mc:Ignorable="w14 w15 w16se w16cid w16 w16cex w16sdtdh wp14">
+<w:hdr xmlns:wpc="http://schemas.microsoft.com/office/word/2010/wordprocessingCanvas" xmlns:cx="http://schemas.microsoft.com/office/drawing/2014/chartex" xmlns:cx1="http://schemas.microsoft.com/office/drawing/2015/9/8/chartex" xmlns:cx2="http://schemas.microsoft.com/office/drawing/2015/10/21/chartex" xmlns:cx3="http://schemas.microsoft.com/office/drawing/2016/5/9/chartex" xmlns:cx4="http://schemas.microsoft.com/office/drawing/2016/5/10/chartex" xmlns:cx5="http://schemas.microsoft.com/office/drawing/2016/5/11/chartex" xmlns:cx6="http://schemas.microsoft.com/office/drawing/2016/5/12/chartex" xmlns:cx7="http://schemas.microsoft.com/office/drawing/2016/5/13/chartex" xmlns:cx8="http://schemas.microsoft.com/office/drawing/2016/5/14/chartex" xmlns:mc="http://schemas.openxmlformats.org/markup-compatibility/2006" xmlns:aink="http://schemas.microsoft.com/office/drawing/2016/ink" xmlns:am3d="http://schemas.microsoft.com/office/drawing/2017/model3d" xmlns:o="urn:schemas-microsoft-com:office:office" xmlns:r="http://schemas.openxmlformats.org/officeDocument/2006/relationships" xmlns:m="http://schemas.openxmlformats.org/officeDocument/2006/math" xmlns:v="urn:schemas-microsoft-com:vml" xmlns:wp14="http://schemas.microsoft.com/office/word/2010/wordprocessingDrawing" xmlns:wp="http://schemas.openxmlformats.org/drawingml/2006/wordprocessingDrawing" xmlns:w10="urn:schemas-microsoft-com:office:word" xmlns:w="http://schemas.openxmlformats.org/wordprocessingml/2006/main" xmlns:w14="http://schemas.microsoft.com/office/word/2010/wordml" xmlns:w15="http://schemas.microsoft.com/office/word/2012/wordml" xmlns:w16cid="http://schemas.microsoft.com/office/word/2016/wordml/cid" xmlns:w16se="http://schemas.microsoft.com/office/word/2015/wordml/symex" xmlns:wpg="http://schemas.microsoft.com/office/word/2010/wordprocessingGroup" xmlns:wpi="http://schemas.microsoft.com/office/word/2010/wordprocessingInk" xmlns:wne="http://schemas.microsoft.com/office/word/2006/wordml" xmlns:wps="http://schemas.microsoft.com/office/word/2010/wordprocessingShape" mc:Ignorable="w14 w15 w16se w16cid wp14">
   <w:p>
     <w:pPr>
       <w:pStyle w:val="Header"/>
@@ -13999,7 +14009,7 @@
 </file>
 
 <file path=word/header2.xml><?xml version="1.0" encoding="utf-8"?>
-<w:hdr xmlns:wpc="http://schemas.microsoft.com/office/word/2010/wordprocessingCanvas" xmlns:cx="http://schemas.microsoft.com/office/drawing/2014/chartex" xmlns:cx1="http://schemas.microsoft.com/office/drawing/2015/9/8/chartex" xmlns:cx2="http://schemas.microsoft.com/office/drawing/2015/10/21/chartex" xmlns:cx3="http://schemas.microsoft.com/office/drawing/2016/5/9/chartex" xmlns:cx4="http://schemas.microsoft.com/office/drawing/2016/5/10/chartex" xmlns:cx5="http://schemas.microsoft.com/office/drawing/2016/5/11/chartex" xmlns:cx6="http://schemas.microsoft.com/office/drawing/2016/5/12/chartex" xmlns:cx7="http://schemas.microsoft.com/office/drawing/2016/5/13/chartex" xmlns:cx8="http://schemas.microsoft.com/office/drawing/2016/5/14/chartex" xmlns:mc="http://schemas.openxmlformats.org/markup-compatibility/2006" xmlns:aink="http://schemas.microsoft.com/office/drawing/2016/ink" xmlns:am3d="http://schemas.microsoft.com/office/drawing/2017/model3d" xmlns:o="urn:schemas-microsoft-com:office:office" xmlns:oel="http://schemas.microsoft.com/office/2019/extlst" xmlns:r="http://schemas.openxmlformats.org/officeDocument/2006/relationships" xmlns:m="http://schemas.openxmlformats.org/officeDocument/2006/math" xmlns:v="urn:schemas-microsoft-com:vml" xmlns:wp14="http://schemas.microsoft.com/office/word/2010/wordprocessingDrawing" xmlns:wp="http://schemas.openxmlformats.org/drawingml/2006/wordprocessingDrawing" xmlns:w10="urn:schemas-microsoft-com:office:word" xmlns:w="http://schemas.openxmlformats.org/wordprocessingml/2006/main" xmlns:w14="http://schemas.microsoft.com/office/word/2010/wordml" xmlns:w15="http://schemas.microsoft.com/office/word/2012/wordml" xmlns:w16cex="http://schemas.microsoft.com/office/word/2018/wordml/cex" xmlns:w16cid="http://schemas.microsoft.com/office/word/2016/wordml/cid" xmlns:w16="http://schemas.microsoft.com/office/word/2018/wordml" xmlns:w16sdtdh="http://schemas.microsoft.com/office/word/2020/wordml/sdtdatahash" xmlns:w16se="http://schemas.microsoft.com/office/word/2015/wordml/symex" xmlns:wpg="http://schemas.microsoft.com/office/word/2010/wordprocessingGroup" xmlns:wpi="http://schemas.microsoft.com/office/word/2010/wordprocessingInk" xmlns:wne="http://schemas.microsoft.com/office/word/2006/wordml" xmlns:wps="http://schemas.microsoft.com/office/word/2010/wordprocessingShape" mc:Ignorable="w14 w15 w16se w16cid w16 w16cex w16sdtdh wp14">
+<w:hdr xmlns:wpc="http://schemas.microsoft.com/office/word/2010/wordprocessingCanvas" xmlns:cx="http://schemas.microsoft.com/office/drawing/2014/chartex" xmlns:cx1="http://schemas.microsoft.com/office/drawing/2015/9/8/chartex" xmlns:cx2="http://schemas.microsoft.com/office/drawing/2015/10/21/chartex" xmlns:cx3="http://schemas.microsoft.com/office/drawing/2016/5/9/chartex" xmlns:cx4="http://schemas.microsoft.com/office/drawing/2016/5/10/chartex" xmlns:cx5="http://schemas.microsoft.com/office/drawing/2016/5/11/chartex" xmlns:cx6="http://schemas.microsoft.com/office/drawing/2016/5/12/chartex" xmlns:cx7="http://schemas.microsoft.com/office/drawing/2016/5/13/chartex" xmlns:cx8="http://schemas.microsoft.com/office/drawing/2016/5/14/chartex" xmlns:mc="http://schemas.openxmlformats.org/markup-compatibility/2006" xmlns:aink="http://schemas.microsoft.com/office/drawing/2016/ink" xmlns:am3d="http://schemas.microsoft.com/office/drawing/2017/model3d" xmlns:o="urn:schemas-microsoft-com:office:office" xmlns:r="http://schemas.openxmlformats.org/officeDocument/2006/relationships" xmlns:m="http://schemas.openxmlformats.org/officeDocument/2006/math" xmlns:v="urn:schemas-microsoft-com:vml" xmlns:wp14="http://schemas.microsoft.com/office/word/2010/wordprocessingDrawing" xmlns:wp="http://schemas.openxmlformats.org/drawingml/2006/wordprocessingDrawing" xmlns:w10="urn:schemas-microsoft-com:office:word" xmlns:w="http://schemas.openxmlformats.org/wordprocessingml/2006/main" xmlns:w14="http://schemas.microsoft.com/office/word/2010/wordml" xmlns:w15="http://schemas.microsoft.com/office/word/2012/wordml" xmlns:w16cid="http://schemas.microsoft.com/office/word/2016/wordml/cid" xmlns:w16se="http://schemas.microsoft.com/office/word/2015/wordml/symex" xmlns:wpg="http://schemas.microsoft.com/office/word/2010/wordprocessingGroup" xmlns:wpi="http://schemas.microsoft.com/office/word/2010/wordprocessingInk" xmlns:wne="http://schemas.microsoft.com/office/word/2006/wordml" xmlns:wps="http://schemas.microsoft.com/office/word/2010/wordprocessingShape" mc:Ignorable="w14 w15 w16se w16cid wp14">
   <w:p>
     <w:pPr>
       <w:pStyle w:val="Header"/>
@@ -14124,7 +14134,7 @@
 </file>
 
 <file path=word/numbering.xml><?xml version="1.0" encoding="utf-8"?>
-<w:numbering xmlns:wpc="http://schemas.microsoft.com/office/word/2010/wordprocessingCanvas" xmlns:cx="http://schemas.microsoft.com/office/drawing/2014/chartex" xmlns:cx1="http://schemas.microsoft.com/office/drawing/2015/9/8/chartex" xmlns:cx2="http://schemas.microsoft.com/office/drawing/2015/10/21/chartex" xmlns:cx3="http://schemas.microsoft.com/office/drawing/2016/5/9/chartex" xmlns:cx4="http://schemas.microsoft.com/office/drawing/2016/5/10/chartex" xmlns:cx5="http://schemas.microsoft.com/office/drawing/2016/5/11/chartex" xmlns:cx6="http://schemas.microsoft.com/office/drawing/2016/5/12/chartex" xmlns:cx7="http://schemas.microsoft.com/office/drawing/2016/5/13/chartex" xmlns:cx8="http://schemas.microsoft.com/office/drawing/2016/5/14/chartex" xmlns:mc="http://schemas.openxmlformats.org/markup-compatibility/2006" xmlns:aink="http://schemas.microsoft.com/office/drawing/2016/ink" xmlns:am3d="http://schemas.microsoft.com/office/drawing/2017/model3d" xmlns:o="urn:schemas-microsoft-com:office:office" xmlns:oel="http://schemas.microsoft.com/office/2019/extlst" xmlns:r="http://schemas.openxmlformats.org/officeDocument/2006/relationships" xmlns:m="http://schemas.openxmlformats.org/officeDocument/2006/math" xmlns:v="urn:schemas-microsoft-com:vml" xmlns:wp14="http://schemas.microsoft.com/office/word/2010/wordprocessingDrawing" xmlns:wp="http://schemas.openxmlformats.org/drawingml/2006/wordprocessingDrawing" xmlns:w10="urn:schemas-microsoft-com:office:word" xmlns:w="http://schemas.openxmlformats.org/wordprocessingml/2006/main" xmlns:w14="http://schemas.microsoft.com/office/word/2010/wordml" xmlns:w15="http://schemas.microsoft.com/office/word/2012/wordml" xmlns:w16cex="http://schemas.microsoft.com/office/word/2018/wordml/cex" xmlns:w16cid="http://schemas.microsoft.com/office/word/2016/wordml/cid" xmlns:w16="http://schemas.microsoft.com/office/word/2018/wordml" xmlns:w16sdtdh="http://schemas.microsoft.com/office/word/2020/wordml/sdtdatahash" xmlns:w16se="http://schemas.microsoft.com/office/word/2015/wordml/symex" xmlns:wpg="http://schemas.microsoft.com/office/word/2010/wordprocessingGroup" xmlns:wpi="http://schemas.microsoft.com/office/word/2010/wordprocessingInk" xmlns:wne="http://schemas.microsoft.com/office/word/2006/wordml" xmlns:wps="http://schemas.microsoft.com/office/word/2010/wordprocessingShape" mc:Ignorable="w14 w15 w16se w16cid w16 w16cex w16sdtdh wp14">
+<w:numbering xmlns:wpc="http://schemas.microsoft.com/office/word/2010/wordprocessingCanvas" xmlns:cx="http://schemas.microsoft.com/office/drawing/2014/chartex" xmlns:cx1="http://schemas.microsoft.com/office/drawing/2015/9/8/chartex" xmlns:cx2="http://schemas.microsoft.com/office/drawing/2015/10/21/chartex" xmlns:cx3="http://schemas.microsoft.com/office/drawing/2016/5/9/chartex" xmlns:cx4="http://schemas.microsoft.com/office/drawing/2016/5/10/chartex" xmlns:cx5="http://schemas.microsoft.com/office/drawing/2016/5/11/chartex" xmlns:cx6="http://schemas.microsoft.com/office/drawing/2016/5/12/chartex" xmlns:cx7="http://schemas.microsoft.com/office/drawing/2016/5/13/chartex" xmlns:cx8="http://schemas.microsoft.com/office/drawing/2016/5/14/chartex" xmlns:mc="http://schemas.openxmlformats.org/markup-compatibility/2006" xmlns:aink="http://schemas.microsoft.com/office/drawing/2016/ink" xmlns:am3d="http://schemas.microsoft.com/office/drawing/2017/model3d" xmlns:o="urn:schemas-microsoft-com:office:office" xmlns:r="http://schemas.openxmlformats.org/officeDocument/2006/relationships" xmlns:m="http://schemas.openxmlformats.org/officeDocument/2006/math" xmlns:v="urn:schemas-microsoft-com:vml" xmlns:wp14="http://schemas.microsoft.com/office/word/2010/wordprocessingDrawing" xmlns:wp="http://schemas.openxmlformats.org/drawingml/2006/wordprocessingDrawing" xmlns:w10="urn:schemas-microsoft-com:office:word" xmlns:w="http://schemas.openxmlformats.org/wordprocessingml/2006/main" xmlns:w14="http://schemas.microsoft.com/office/word/2010/wordml" xmlns:w15="http://schemas.microsoft.com/office/word/2012/wordml" xmlns:w16cid="http://schemas.microsoft.com/office/word/2016/wordml/cid" xmlns:w16se="http://schemas.microsoft.com/office/word/2015/wordml/symex" xmlns:wpg="http://schemas.microsoft.com/office/word/2010/wordprocessingGroup" xmlns:wpi="http://schemas.microsoft.com/office/word/2010/wordprocessingInk" xmlns:wne="http://schemas.microsoft.com/office/word/2006/wordml" xmlns:wps="http://schemas.microsoft.com/office/word/2010/wordprocessingShape" mc:Ignorable="w14 w15 w16se w16cid wp14">
   <w:abstractNum w:abstractNumId="0" w15:restartNumberingAfterBreak="0">
     <w:nsid w:val="FFFFFFFB"/>
     <w:multiLevelType w:val="multilevel"/>
@@ -17601,113 +17611,113 @@
       </w:rPr>
     </w:lvl>
   </w:abstractNum>
-  <w:num w:numId="1" w16cid:durableId="1400136092">
+  <w:num w:numId="1">
     <w:abstractNumId w:val="19"/>
   </w:num>
-  <w:num w:numId="2" w16cid:durableId="585575693">
+  <w:num w:numId="2">
     <w:abstractNumId w:val="27"/>
   </w:num>
-  <w:num w:numId="3" w16cid:durableId="1550147190">
+  <w:num w:numId="3">
     <w:abstractNumId w:val="20"/>
   </w:num>
-  <w:num w:numId="4" w16cid:durableId="2064677046">
+  <w:num w:numId="4">
     <w:abstractNumId w:val="11"/>
   </w:num>
-  <w:num w:numId="5" w16cid:durableId="1964338840">
+  <w:num w:numId="5">
     <w:abstractNumId w:val="32"/>
   </w:num>
-  <w:num w:numId="6" w16cid:durableId="1326713053">
+  <w:num w:numId="6">
     <w:abstractNumId w:val="0"/>
   </w:num>
-  <w:num w:numId="7" w16cid:durableId="1250042211">
+  <w:num w:numId="7">
     <w:abstractNumId w:val="6"/>
   </w:num>
-  <w:num w:numId="8" w16cid:durableId="2102287083">
+  <w:num w:numId="8">
     <w:abstractNumId w:val="7"/>
   </w:num>
-  <w:num w:numId="9" w16cid:durableId="735323472">
+  <w:num w:numId="9">
     <w:abstractNumId w:val="8"/>
   </w:num>
-  <w:num w:numId="10" w16cid:durableId="507715868">
+  <w:num w:numId="10">
     <w:abstractNumId w:val="30"/>
   </w:num>
-  <w:num w:numId="11" w16cid:durableId="1468549999">
+  <w:num w:numId="11">
     <w:abstractNumId w:val="15"/>
   </w:num>
-  <w:num w:numId="12" w16cid:durableId="459345927">
+  <w:num w:numId="12">
     <w:abstractNumId w:val="31"/>
   </w:num>
-  <w:num w:numId="13" w16cid:durableId="402796141">
+  <w:num w:numId="13">
     <w:abstractNumId w:val="1"/>
   </w:num>
-  <w:num w:numId="14" w16cid:durableId="1384986464">
+  <w:num w:numId="14">
     <w:abstractNumId w:val="12"/>
   </w:num>
-  <w:num w:numId="15" w16cid:durableId="648631835">
+  <w:num w:numId="15">
     <w:abstractNumId w:val="10"/>
   </w:num>
-  <w:num w:numId="16" w16cid:durableId="513302119">
+  <w:num w:numId="16">
     <w:abstractNumId w:val="18"/>
   </w:num>
-  <w:num w:numId="17" w16cid:durableId="1557205666">
+  <w:num w:numId="17">
     <w:abstractNumId w:val="25"/>
   </w:num>
-  <w:num w:numId="18" w16cid:durableId="1999458165">
+  <w:num w:numId="18">
     <w:abstractNumId w:val="5"/>
   </w:num>
-  <w:num w:numId="19" w16cid:durableId="2084835344">
+  <w:num w:numId="19">
     <w:abstractNumId w:val="9"/>
   </w:num>
-  <w:num w:numId="20" w16cid:durableId="1562984716">
+  <w:num w:numId="20">
     <w:abstractNumId w:val="22"/>
   </w:num>
-  <w:num w:numId="21" w16cid:durableId="817575758">
+  <w:num w:numId="21">
     <w:abstractNumId w:val="16"/>
   </w:num>
-  <w:num w:numId="22" w16cid:durableId="1821732481">
+  <w:num w:numId="22">
     <w:abstractNumId w:val="28"/>
   </w:num>
-  <w:num w:numId="23" w16cid:durableId="721752290">
+  <w:num w:numId="23">
     <w:abstractNumId w:val="3"/>
   </w:num>
-  <w:num w:numId="24" w16cid:durableId="1545483211">
+  <w:num w:numId="24">
     <w:abstractNumId w:val="4"/>
   </w:num>
-  <w:num w:numId="25" w16cid:durableId="532688464">
+  <w:num w:numId="25">
     <w:abstractNumId w:val="21"/>
   </w:num>
-  <w:num w:numId="26" w16cid:durableId="1851330071">
+  <w:num w:numId="26">
     <w:abstractNumId w:val="2"/>
   </w:num>
-  <w:num w:numId="27" w16cid:durableId="1290937705">
+  <w:num w:numId="27">
     <w:abstractNumId w:val="23"/>
   </w:num>
-  <w:num w:numId="28" w16cid:durableId="1124231466">
+  <w:num w:numId="28">
     <w:abstractNumId w:val="26"/>
   </w:num>
-  <w:num w:numId="29" w16cid:durableId="1037582342">
+  <w:num w:numId="29">
     <w:abstractNumId w:val="29"/>
   </w:num>
-  <w:num w:numId="30" w16cid:durableId="272368121">
+  <w:num w:numId="30">
     <w:abstractNumId w:val="13"/>
   </w:num>
-  <w:num w:numId="31" w16cid:durableId="1251430578">
+  <w:num w:numId="31">
     <w:abstractNumId w:val="24"/>
   </w:num>
-  <w:num w:numId="32" w16cid:durableId="183398351">
+  <w:num w:numId="32">
     <w:abstractNumId w:val="33"/>
   </w:num>
-  <w:num w:numId="33" w16cid:durableId="2057122399">
+  <w:num w:numId="33">
     <w:abstractNumId w:val="17"/>
   </w:num>
-  <w:num w:numId="34" w16cid:durableId="2090223684">
+  <w:num w:numId="34">
     <w:abstractNumId w:val="14"/>
   </w:num>
 </w:numbering>
 </file>
 
 <file path=word/styles.xml><?xml version="1.0" encoding="utf-8"?>
-<w:styles xmlns:mc="http://schemas.openxmlformats.org/markup-compatibility/2006" xmlns:r="http://schemas.openxmlformats.org/officeDocument/2006/relationships" xmlns:w="http://schemas.openxmlformats.org/wordprocessingml/2006/main" xmlns:w14="http://schemas.microsoft.com/office/word/2010/wordml" xmlns:w15="http://schemas.microsoft.com/office/word/2012/wordml" xmlns:w16cex="http://schemas.microsoft.com/office/word/2018/wordml/cex" xmlns:w16cid="http://schemas.microsoft.com/office/word/2016/wordml/cid" xmlns:w16="http://schemas.microsoft.com/office/word/2018/wordml" xmlns:w16sdtdh="http://schemas.microsoft.com/office/word/2020/wordml/sdtdatahash" xmlns:w16se="http://schemas.microsoft.com/office/word/2015/wordml/symex" mc:Ignorable="w14 w15 w16se w16cid w16 w16cex w16sdtdh">
+<w:styles xmlns:mc="http://schemas.openxmlformats.org/markup-compatibility/2006" xmlns:r="http://schemas.openxmlformats.org/officeDocument/2006/relationships" xmlns:w="http://schemas.openxmlformats.org/wordprocessingml/2006/main" xmlns:w14="http://schemas.microsoft.com/office/word/2010/wordml" xmlns:w15="http://schemas.microsoft.com/office/word/2012/wordml" xmlns:w16cid="http://schemas.microsoft.com/office/word/2016/wordml/cid" xmlns:w16se="http://schemas.microsoft.com/office/word/2015/wordml/symex" mc:Ignorable="w14 w15 w16se w16cid">
   <w:docDefaults>
     <w:rPrDefault>
       <w:rPr>
@@ -17718,7 +17728,7 @@
     </w:rPrDefault>
     <w:pPrDefault/>
   </w:docDefaults>
-  <w:latentStyles w:defLockedState="0" w:defUIPriority="0" w:defSemiHidden="0" w:defUnhideWhenUsed="0" w:defQFormat="0" w:count="376">
+  <w:latentStyles w:defLockedState="0" w:defUIPriority="0" w:defSemiHidden="0" w:defUnhideWhenUsed="0" w:defQFormat="0" w:count="375">
     <w:lsdException w:name="Normal" w:qFormat="1"/>
     <w:lsdException w:name="heading 1" w:qFormat="1"/>
     <w:lsdException w:name="heading 2" w:qFormat="1"/>
@@ -17999,7 +18009,6 @@
     <w:lsdException w:name="Smart Hyperlink" w:semiHidden="1" w:uiPriority="99" w:unhideWhenUsed="1"/>
     <w:lsdException w:name="Hashtag" w:semiHidden="1" w:uiPriority="99" w:unhideWhenUsed="1"/>
     <w:lsdException w:name="Unresolved Mention" w:semiHidden="1" w:uiPriority="99" w:unhideWhenUsed="1"/>
-    <w:lsdException w:name="Smart Link" w:semiHidden="1" w:uiPriority="99" w:unhideWhenUsed="1"/>
   </w:latentStyles>
   <w:style w:type="paragraph" w:default="1" w:styleId="Normal">
     <w:name w:val="Normal"/>

</xml_diff>